<commit_message>
Plan de Gerenciamiento de Requerimientos .docx
</commit_message>
<xml_diff>
--- a/jmesa/RUP/Requerimientos/Plan de Gerenciamiento de Requerimientos .docx
+++ b/jmesa/RUP/Requerimientos/Plan de Gerenciamiento de Requerimientos .docx
@@ -3458,6 +3458,23 @@
     </w:p>
     <w:p>
       <w:pPr>
+        <w:pStyle w:val="Prrafodelista"/>
+        <w:rPr>
+          <w:lang w:val="es-ES"/>
+        </w:rPr>
+      </w:pPr>
+    </w:p>
+    <w:p>
+      <w:pPr>
+        <w:ind w:left="720"/>
+        <w:jc w:val="both"/>
+        <w:rPr>
+          <w:lang w:val="es-ES"/>
+        </w:rPr>
+      </w:pPr>
+    </w:p>
+    <w:p>
+      <w:pPr>
         <w:pStyle w:val="Ttulo2"/>
         <w:rPr>
           <w:lang w:val="es-AR"/>
@@ -3644,6 +3661,7 @@
         <w:rPr>
           <w:lang w:val="es-AR"/>
         </w:rPr>
+        <w:lastRenderedPageBreak/>
         <w:t>Seguimiento a reuniones externas con el cliente e internas con el grupo de trabajo  por medio de actas indicando temas tratados compromisos y avances del proyecto.</w:t>
       </w:r>
     </w:p>
@@ -3682,9 +3700,6 @@
     <w:p>
       <w:pPr>
         <w:pStyle w:val="Ttulo1"/>
-        <w:rPr>
-          <w:lang w:val="es-AR"/>
-        </w:rPr>
       </w:pPr>
       <w:bookmarkStart w:id="21" w:name="_Toc207525649"/>
       <w:r>
@@ -3692,6 +3707,7 @@
       </w:r>
       <w:bookmarkEnd w:id="21"/>
     </w:p>
+    <w:p/>
     <w:p>
       <w:pPr>
         <w:pStyle w:val="Ttulo2"/>
@@ -3986,7 +4002,13 @@
         <w:rPr>
           <w:lang w:val="es-AR"/>
         </w:rPr>
-        <w:t>Tras habilidad</w:t>
+        <w:t>Traz</w:t>
+      </w:r>
+      <w:r>
+        <w:rPr>
+          <w:lang w:val="es-AR"/>
+        </w:rPr>
+        <w:t>abilidad</w:t>
       </w:r>
     </w:p>
     <w:p>
@@ -4366,11 +4388,8 @@
               <w:t xml:space="preserve">Dependiendo de las necesidades </w:t>
             </w:r>
             <w:r>
-              <w:t xml:space="preserve">descritas por los interesados, de donde se puede abstraer las capacidades y condiciones que tendrá </w:t>
-            </w:r>
-            <w:r>
               <w:lastRenderedPageBreak/>
-              <w:t xml:space="preserve">la herramienta, estas estarán escritas en el documento de visión  </w:t>
+              <w:t xml:space="preserve">descritas por los interesados, de donde se puede abstraer las capacidades y condiciones que tendrá la herramienta, estas estarán escritas en el documento de visión  </w:t>
             </w:r>
           </w:p>
         </w:tc>
@@ -4858,6 +4877,7 @@
                 <w:b/>
                 <w:lang w:val="es-AR"/>
               </w:rPr>
+              <w:lastRenderedPageBreak/>
               <w:t>Rechazado</w:t>
             </w:r>
           </w:p>
@@ -4897,7 +4917,6 @@
                 <w:b/>
                 <w:lang w:val="es-AR"/>
               </w:rPr>
-              <w:lastRenderedPageBreak/>
               <w:t>Incorpor</w:t>
             </w:r>
             <w:r>
@@ -5305,6 +5324,7 @@
         <w:rPr>
           <w:rStyle w:val="Textoennegrita"/>
           <w:b/>
+          <w:color w:val="FF0000"/>
           <w:lang w:val="es-AR"/>
         </w:rPr>
       </w:pPr>
@@ -5312,6 +5332,16 @@
         <w:rPr>
           <w:rStyle w:val="Textoennegrita"/>
           <w:b/>
+          <w:color w:val="FF0000"/>
+          <w:lang w:val="es-AR"/>
+        </w:rPr>
+        <w:t>AGREGAR</w:t>
+      </w:r>
+      <w:r>
+        <w:rPr>
+          <w:rStyle w:val="Textoennegrita"/>
+          <w:b/>
+          <w:color w:val="FF0000"/>
           <w:lang w:val="es-AR"/>
         </w:rPr>
         <w:t>CRONOGRAMA DETALLADO</w:t>
@@ -5570,7 +5600,11 @@
         <w:t xml:space="preserve"> de Control de cambios</w:t>
       </w:r>
       <w:r>
-        <w:t xml:space="preserve"> el cual tiene que ser diligenciado por los </w:t>
+        <w:t xml:space="preserve"> </w:t>
+      </w:r>
+      <w:r>
+        <w:lastRenderedPageBreak/>
+        <w:t xml:space="preserve">el cual tiene que ser diligenciado por los </w:t>
       </w:r>
       <w:r>
         <w:t>interesados</w:t>
@@ -5594,11 +5628,7 @@
         <w:t xml:space="preserve"> citando a una reunión conjunta entre las dos partes</w:t>
       </w:r>
       <w:r>
-        <w:t xml:space="preserve">, de ser aprobado el cambio se </w:t>
-      </w:r>
-      <w:r>
-        <w:lastRenderedPageBreak/>
-        <w:t xml:space="preserve">expresa el impacto </w:t>
+        <w:t xml:space="preserve">, de ser aprobado el cambio se expresa el impacto </w:t>
       </w:r>
       <w:r>
         <w:t>que tendrá en (atrasos, costos</w:t>
@@ -5777,7 +5807,7 @@
       <w:pPr>
         <w:widowControl/>
         <w:numPr>
-          <w:ilvl w:val="0"/>
+          <w:ilvl w:val="1"/>
           <w:numId w:val="33"/>
         </w:numPr>
         <w:spacing w:line="240" w:lineRule="auto"/>
@@ -5790,13 +5820,14 @@
     <w:p>
       <w:pPr>
         <w:ind w:left="720"/>
+        <w:jc w:val="both"/>
       </w:pPr>
     </w:p>
     <w:p>
       <w:pPr>
         <w:widowControl/>
         <w:numPr>
-          <w:ilvl w:val="0"/>
+          <w:ilvl w:val="1"/>
           <w:numId w:val="33"/>
         </w:numPr>
         <w:tabs>
@@ -5813,6 +5844,7 @@
     <w:p>
       <w:pPr>
         <w:ind w:left="720"/>
+        <w:jc w:val="both"/>
       </w:pPr>
       <w:r>
         <w:t xml:space="preserve">  </w:t>
@@ -5822,7 +5854,7 @@
       <w:pPr>
         <w:widowControl/>
         <w:numPr>
-          <w:ilvl w:val="0"/>
+          <w:ilvl w:val="1"/>
           <w:numId w:val="33"/>
         </w:numPr>
         <w:tabs>
@@ -5839,13 +5871,14 @@
     <w:p>
       <w:pPr>
         <w:pStyle w:val="Prrafodelista"/>
+        <w:jc w:val="both"/>
       </w:pPr>
     </w:p>
     <w:p>
       <w:pPr>
         <w:widowControl/>
         <w:numPr>
-          <w:ilvl w:val="0"/>
+          <w:ilvl w:val="1"/>
           <w:numId w:val="33"/>
         </w:numPr>
         <w:tabs>
@@ -5863,7 +5896,7 @@
       <w:pPr>
         <w:widowControl/>
         <w:numPr>
-          <w:ilvl w:val="0"/>
+          <w:ilvl w:val="1"/>
           <w:numId w:val="33"/>
         </w:numPr>
         <w:tabs>
@@ -8547,7 +8580,7 @@
         <w:rFonts w:ascii="Symbol" w:hAnsi="Symbol" w:hint="default"/>
       </w:rPr>
     </w:lvl>
-    <w:lvl w:ilvl="1" w:tplc="0C0A0003" w:tentative="1">
+    <w:lvl w:ilvl="1" w:tplc="0C0A0003">
       <w:start w:val="1"/>
       <w:numFmt w:val="bullet"/>
       <w:lvlText w:val="o"/>
@@ -10691,7 +10724,7 @@
 </file>
 
 <file path=customXml/itemProps1.xml><?xml version="1.0" encoding="utf-8"?>
-<ds:datastoreItem xmlns:ds="http://schemas.openxmlformats.org/officeDocument/2006/customXml" ds:itemID="{8D12C183-F63F-41D6-92FD-CEF1490C227C}">
+<ds:datastoreItem xmlns:ds="http://schemas.openxmlformats.org/officeDocument/2006/customXml" ds:itemID="{00EA397A-FD37-4B99-A57D-AABF01CE5A22}">
   <ds:schemaRefs>
     <ds:schemaRef ds:uri="http://schemas.openxmlformats.org/officeDocument/2006/bibliography"/>
   </ds:schemaRefs>

</xml_diff>

<commit_message>
Plan de Gerenciamiento de Requerimientos .docx JUAN CARLOS MESA BARRERA
</commit_message>
<xml_diff>
--- a/jmesa/RUP/Requerimientos/Plan de Gerenciamiento de Requerimientos .docx
+++ b/jmesa/RUP/Requerimientos/Plan de Gerenciamiento de Requerimientos .docx
@@ -386,7 +386,10 @@
               <w:pStyle w:val="Tabletext"/>
             </w:pPr>
             <w:r>
-              <w:t>&lt;10/08/09&gt;</w:t>
+              <w:t>&lt;08</w:t>
+            </w:r>
+            <w:r>
+              <w:t>/08/09&gt;</w:t>
             </w:r>
           </w:p>
         </w:tc>
@@ -440,7 +443,10 @@
               <w:pStyle w:val="Tabletext"/>
             </w:pPr>
             <w:r>
-              <w:t>&lt;15/08/09&gt;</w:t>
+              <w:t>&lt;20</w:t>
+            </w:r>
+            <w:r>
+              <w:t>/08/09&gt;</w:t>
             </w:r>
           </w:p>
         </w:tc>
@@ -494,7 +500,10 @@
               <w:pStyle w:val="Tabletext"/>
             </w:pPr>
             <w:r>
-              <w:t>&lt;30/08/09&gt;</w:t>
+              <w:t>&lt;06/09</w:t>
+            </w:r>
+            <w:r>
+              <w:t>/09&gt;</w:t>
             </w:r>
           </w:p>
         </w:tc>
@@ -580,10 +589,11 @@
           <w:tab w:val="left" w:pos="432"/>
         </w:tabs>
         <w:rPr>
-          <w:noProof/>
-          <w:sz w:val="24"/>
-          <w:szCs w:val="24"/>
-          <w:lang w:eastAsia="es-CO"/>
+          <w:rFonts w:asciiTheme="minorHAnsi" w:eastAsiaTheme="minorEastAsia" w:hAnsiTheme="minorHAnsi" w:cstheme="minorBidi"/>
+          <w:noProof/>
+          <w:sz w:val="22"/>
+          <w:szCs w:val="22"/>
+          <w:lang w:val="es-ES" w:eastAsia="es-ES"/>
         </w:rPr>
       </w:pPr>
       <w:r>
@@ -598,21 +608,24 @@
       <w:r>
         <w:rPr>
           <w:noProof/>
+          <w:lang w:val="es-AR"/>
         </w:rPr>
         <w:t>1.</w:t>
       </w:r>
       <w:r>
         <w:rPr>
-          <w:noProof/>
-          <w:sz w:val="24"/>
-          <w:szCs w:val="24"/>
-          <w:lang w:eastAsia="es-CO"/>
+          <w:rFonts w:asciiTheme="minorHAnsi" w:eastAsiaTheme="minorEastAsia" w:hAnsiTheme="minorHAnsi" w:cstheme="minorBidi"/>
+          <w:noProof/>
+          <w:sz w:val="22"/>
+          <w:szCs w:val="22"/>
+          <w:lang w:val="es-ES" w:eastAsia="es-ES"/>
         </w:rPr>
         <w:tab/>
       </w:r>
       <w:r>
         <w:rPr>
           <w:noProof/>
+          <w:lang w:val="es-AR"/>
         </w:rPr>
         <w:t>Introducción</w:t>
       </w:r>
@@ -632,7 +645,7 @@
         <w:rPr>
           <w:noProof/>
         </w:rPr>
-        <w:instrText xml:space="preserve"> PAGEREF _Toc207525640 \h </w:instrText>
+        <w:instrText xml:space="preserve"> PAGEREF _Toc240469248 \h </w:instrText>
       </w:r>
       <w:r>
         <w:rPr>
@@ -665,10 +678,11 @@
           <w:tab w:val="left" w:pos="990"/>
         </w:tabs>
         <w:rPr>
-          <w:noProof/>
-          <w:sz w:val="24"/>
-          <w:szCs w:val="24"/>
-          <w:lang w:eastAsia="es-CO"/>
+          <w:rFonts w:asciiTheme="minorHAnsi" w:eastAsiaTheme="minorEastAsia" w:hAnsiTheme="minorHAnsi" w:cstheme="minorBidi"/>
+          <w:noProof/>
+          <w:sz w:val="22"/>
+          <w:szCs w:val="22"/>
+          <w:lang w:val="es-ES" w:eastAsia="es-ES"/>
         </w:rPr>
       </w:pPr>
       <w:r>
@@ -679,16 +693,18 @@
       </w:r>
       <w:r>
         <w:rPr>
-          <w:noProof/>
-          <w:sz w:val="24"/>
-          <w:szCs w:val="24"/>
-          <w:lang w:eastAsia="es-CO"/>
+          <w:rFonts w:asciiTheme="minorHAnsi" w:eastAsiaTheme="minorEastAsia" w:hAnsiTheme="minorHAnsi" w:cstheme="minorBidi"/>
+          <w:noProof/>
+          <w:sz w:val="22"/>
+          <w:szCs w:val="22"/>
+          <w:lang w:val="es-ES" w:eastAsia="es-ES"/>
         </w:rPr>
         <w:tab/>
       </w:r>
       <w:r>
         <w:rPr>
           <w:noProof/>
+          <w:lang w:val="es-AR"/>
         </w:rPr>
         <w:t>Propósito</w:t>
       </w:r>
@@ -708,7 +724,7 @@
         <w:rPr>
           <w:noProof/>
         </w:rPr>
-        <w:instrText xml:space="preserve"> PAGEREF _Toc207525641 \h </w:instrText>
+        <w:instrText xml:space="preserve"> PAGEREF _Toc240469249 \h </w:instrText>
       </w:r>
       <w:r>
         <w:rPr>
@@ -741,10 +757,11 @@
           <w:tab w:val="left" w:pos="990"/>
         </w:tabs>
         <w:rPr>
-          <w:noProof/>
-          <w:sz w:val="24"/>
-          <w:szCs w:val="24"/>
-          <w:lang w:eastAsia="es-CO"/>
+          <w:rFonts w:asciiTheme="minorHAnsi" w:eastAsiaTheme="minorEastAsia" w:hAnsiTheme="minorHAnsi" w:cstheme="minorBidi"/>
+          <w:noProof/>
+          <w:sz w:val="22"/>
+          <w:szCs w:val="22"/>
+          <w:lang w:val="es-ES" w:eastAsia="es-ES"/>
         </w:rPr>
       </w:pPr>
       <w:r>
@@ -755,16 +772,18 @@
       </w:r>
       <w:r>
         <w:rPr>
-          <w:noProof/>
-          <w:sz w:val="24"/>
-          <w:szCs w:val="24"/>
-          <w:lang w:eastAsia="es-CO"/>
+          <w:rFonts w:asciiTheme="minorHAnsi" w:eastAsiaTheme="minorEastAsia" w:hAnsiTheme="minorHAnsi" w:cstheme="minorBidi"/>
+          <w:noProof/>
+          <w:sz w:val="22"/>
+          <w:szCs w:val="22"/>
+          <w:lang w:val="es-ES" w:eastAsia="es-ES"/>
         </w:rPr>
         <w:tab/>
       </w:r>
       <w:r>
         <w:rPr>
           <w:noProof/>
+          <w:lang w:val="es-AR"/>
         </w:rPr>
         <w:t>Alcance</w:t>
       </w:r>
@@ -784,7 +803,7 @@
         <w:rPr>
           <w:noProof/>
         </w:rPr>
-        <w:instrText xml:space="preserve"> PAGEREF _Toc207525642 \h </w:instrText>
+        <w:instrText xml:space="preserve"> PAGEREF _Toc240469250 \h </w:instrText>
       </w:r>
       <w:r>
         <w:rPr>
@@ -817,10 +836,11 @@
           <w:tab w:val="left" w:pos="990"/>
         </w:tabs>
         <w:rPr>
-          <w:noProof/>
-          <w:sz w:val="24"/>
-          <w:szCs w:val="24"/>
-          <w:lang w:eastAsia="es-CO"/>
+          <w:rFonts w:asciiTheme="minorHAnsi" w:eastAsiaTheme="minorEastAsia" w:hAnsiTheme="minorHAnsi" w:cstheme="minorBidi"/>
+          <w:noProof/>
+          <w:sz w:val="22"/>
+          <w:szCs w:val="22"/>
+          <w:lang w:val="es-ES" w:eastAsia="es-ES"/>
         </w:rPr>
       </w:pPr>
       <w:r>
@@ -831,10 +851,11 @@
       </w:r>
       <w:r>
         <w:rPr>
-          <w:noProof/>
-          <w:sz w:val="24"/>
-          <w:szCs w:val="24"/>
-          <w:lang w:eastAsia="es-CO"/>
+          <w:rFonts w:asciiTheme="minorHAnsi" w:eastAsiaTheme="minorEastAsia" w:hAnsiTheme="minorHAnsi" w:cstheme="minorBidi"/>
+          <w:noProof/>
+          <w:sz w:val="22"/>
+          <w:szCs w:val="22"/>
+          <w:lang w:val="es-ES" w:eastAsia="es-ES"/>
         </w:rPr>
         <w:tab/>
       </w:r>
@@ -860,7 +881,7 @@
         <w:rPr>
           <w:noProof/>
         </w:rPr>
-        <w:instrText xml:space="preserve"> PAGEREF _Toc207525643 \h </w:instrText>
+        <w:instrText xml:space="preserve"> PAGEREF _Toc240469251 \h </w:instrText>
       </w:r>
       <w:r>
         <w:rPr>
@@ -893,32 +914,36 @@
           <w:tab w:val="left" w:pos="990"/>
         </w:tabs>
         <w:rPr>
-          <w:noProof/>
-          <w:sz w:val="24"/>
-          <w:szCs w:val="24"/>
-          <w:lang w:eastAsia="es-CO"/>
-        </w:rPr>
-      </w:pPr>
-      <w:r>
-        <w:rPr>
-          <w:noProof/>
+          <w:rFonts w:asciiTheme="minorHAnsi" w:eastAsiaTheme="minorEastAsia" w:hAnsiTheme="minorHAnsi" w:cstheme="minorBidi"/>
+          <w:noProof/>
+          <w:sz w:val="22"/>
+          <w:szCs w:val="22"/>
+          <w:lang w:val="es-ES" w:eastAsia="es-ES"/>
+        </w:rPr>
+      </w:pPr>
+      <w:r>
+        <w:rPr>
+          <w:noProof/>
+          <w:lang w:val="es-AR"/>
         </w:rPr>
         <w:t>1.4</w:t>
       </w:r>
       <w:r>
         <w:rPr>
-          <w:noProof/>
-          <w:sz w:val="24"/>
-          <w:szCs w:val="24"/>
-          <w:lang w:eastAsia="es-CO"/>
+          <w:rFonts w:asciiTheme="minorHAnsi" w:eastAsiaTheme="minorEastAsia" w:hAnsiTheme="minorHAnsi" w:cstheme="minorBidi"/>
+          <w:noProof/>
+          <w:sz w:val="22"/>
+          <w:szCs w:val="22"/>
+          <w:lang w:val="es-ES" w:eastAsia="es-ES"/>
         </w:rPr>
         <w:tab/>
       </w:r>
       <w:r>
         <w:rPr>
           <w:noProof/>
-        </w:rPr>
-        <w:t>Referencias</w:t>
+          <w:lang w:val="es-AR"/>
+        </w:rPr>
+        <w:t>Referencia</w:t>
       </w:r>
       <w:r>
         <w:rPr>
@@ -936,7 +961,7 @@
         <w:rPr>
           <w:noProof/>
         </w:rPr>
-        <w:instrText xml:space="preserve"> PAGEREF _Toc207525644 \h </w:instrText>
+        <w:instrText xml:space="preserve"> PAGEREF _Toc240469252 \h </w:instrText>
       </w:r>
       <w:r>
         <w:rPr>
@@ -969,10 +994,11 @@
           <w:tab w:val="left" w:pos="990"/>
         </w:tabs>
         <w:rPr>
-          <w:noProof/>
-          <w:sz w:val="24"/>
-          <w:szCs w:val="24"/>
-          <w:lang w:eastAsia="es-CO"/>
+          <w:rFonts w:asciiTheme="minorHAnsi" w:eastAsiaTheme="minorEastAsia" w:hAnsiTheme="minorHAnsi" w:cstheme="minorBidi"/>
+          <w:noProof/>
+          <w:sz w:val="22"/>
+          <w:szCs w:val="22"/>
+          <w:lang w:val="es-ES" w:eastAsia="es-ES"/>
         </w:rPr>
       </w:pPr>
       <w:r>
@@ -983,16 +1009,18 @@
       </w:r>
       <w:r>
         <w:rPr>
-          <w:noProof/>
-          <w:sz w:val="24"/>
-          <w:szCs w:val="24"/>
-          <w:lang w:eastAsia="es-CO"/>
+          <w:rFonts w:asciiTheme="minorHAnsi" w:eastAsiaTheme="minorEastAsia" w:hAnsiTheme="minorHAnsi" w:cstheme="minorBidi"/>
+          <w:noProof/>
+          <w:sz w:val="22"/>
+          <w:szCs w:val="22"/>
+          <w:lang w:val="es-ES" w:eastAsia="es-ES"/>
         </w:rPr>
         <w:tab/>
       </w:r>
       <w:r>
         <w:rPr>
           <w:noProof/>
+          <w:lang w:val="es-AR"/>
         </w:rPr>
         <w:t>Resumen</w:t>
       </w:r>
@@ -1012,7 +1040,7 @@
         <w:rPr>
           <w:noProof/>
         </w:rPr>
-        <w:instrText xml:space="preserve"> PAGEREF _Toc207525645 \h </w:instrText>
+        <w:instrText xml:space="preserve"> PAGEREF _Toc240469253 \h </w:instrText>
       </w:r>
       <w:r>
         <w:rPr>
@@ -1045,10 +1073,11 @@
           <w:tab w:val="left" w:pos="432"/>
         </w:tabs>
         <w:rPr>
-          <w:noProof/>
-          <w:sz w:val="24"/>
-          <w:szCs w:val="24"/>
-          <w:lang w:eastAsia="es-CO"/>
+          <w:rFonts w:asciiTheme="minorHAnsi" w:eastAsiaTheme="minorEastAsia" w:hAnsiTheme="minorHAnsi" w:cstheme="minorBidi"/>
+          <w:noProof/>
+          <w:sz w:val="22"/>
+          <w:szCs w:val="22"/>
+          <w:lang w:val="es-ES" w:eastAsia="es-ES"/>
         </w:rPr>
       </w:pPr>
       <w:r>
@@ -1059,18 +1088,33 @@
       </w:r>
       <w:r>
         <w:rPr>
-          <w:noProof/>
-          <w:sz w:val="24"/>
-          <w:szCs w:val="24"/>
-          <w:lang w:eastAsia="es-CO"/>
+          <w:rFonts w:asciiTheme="minorHAnsi" w:eastAsiaTheme="minorEastAsia" w:hAnsiTheme="minorHAnsi" w:cstheme="minorBidi"/>
+          <w:noProof/>
+          <w:sz w:val="22"/>
+          <w:szCs w:val="22"/>
+          <w:lang w:val="es-ES" w:eastAsia="es-ES"/>
         </w:rPr>
         <w:tab/>
       </w:r>
       <w:r>
         <w:rPr>
           <w:noProof/>
-        </w:rPr>
-        <w:t>Gerenciamiento de Requerimientos</w:t>
+          <w:lang w:val="es-AR"/>
+        </w:rPr>
+        <w:t>Gerenciamiento</w:t>
+      </w:r>
+      <w:r>
+        <w:rPr>
+          <w:noProof/>
+        </w:rPr>
+        <w:t xml:space="preserve"> de</w:t>
+      </w:r>
+      <w:r>
+        <w:rPr>
+          <w:noProof/>
+          <w:lang w:val="es-AR"/>
+        </w:rPr>
+        <w:t xml:space="preserve"> Requerimientos</w:t>
       </w:r>
       <w:r>
         <w:rPr>
@@ -1088,7 +1132,7 @@
         <w:rPr>
           <w:noProof/>
         </w:rPr>
-        <w:instrText xml:space="preserve"> PAGEREF _Toc207525646 \h </w:instrText>
+        <w:instrText xml:space="preserve"> PAGEREF _Toc240469254 \h </w:instrText>
       </w:r>
       <w:r>
         <w:rPr>
@@ -1121,10 +1165,11 @@
           <w:tab w:val="left" w:pos="990"/>
         </w:tabs>
         <w:rPr>
-          <w:noProof/>
-          <w:sz w:val="24"/>
-          <w:szCs w:val="24"/>
-          <w:lang w:eastAsia="es-CO"/>
+          <w:rFonts w:asciiTheme="minorHAnsi" w:eastAsiaTheme="minorEastAsia" w:hAnsiTheme="minorHAnsi" w:cstheme="minorBidi"/>
+          <w:noProof/>
+          <w:sz w:val="22"/>
+          <w:szCs w:val="22"/>
+          <w:lang w:val="es-ES" w:eastAsia="es-ES"/>
         </w:rPr>
       </w:pPr>
       <w:r>
@@ -1135,10 +1180,11 @@
       </w:r>
       <w:r>
         <w:rPr>
-          <w:noProof/>
-          <w:sz w:val="24"/>
-          <w:szCs w:val="24"/>
-          <w:lang w:eastAsia="es-CO"/>
+          <w:rFonts w:asciiTheme="minorHAnsi" w:eastAsiaTheme="minorEastAsia" w:hAnsiTheme="minorHAnsi" w:cstheme="minorBidi"/>
+          <w:noProof/>
+          <w:sz w:val="22"/>
+          <w:szCs w:val="22"/>
+          <w:lang w:val="es-ES" w:eastAsia="es-ES"/>
         </w:rPr>
         <w:tab/>
       </w:r>
@@ -1164,7 +1210,7 @@
         <w:rPr>
           <w:noProof/>
         </w:rPr>
-        <w:instrText xml:space="preserve"> PAGEREF _Toc207525647 \h </w:instrText>
+        <w:instrText xml:space="preserve"> PAGEREF _Toc240469255 \h </w:instrText>
       </w:r>
       <w:r>
         <w:rPr>
@@ -1197,32 +1243,62 @@
           <w:tab w:val="left" w:pos="990"/>
         </w:tabs>
         <w:rPr>
-          <w:noProof/>
-          <w:sz w:val="24"/>
-          <w:szCs w:val="24"/>
-          <w:lang w:eastAsia="es-CO"/>
-        </w:rPr>
-      </w:pPr>
-      <w:r>
-        <w:rPr>
-          <w:noProof/>
+          <w:rFonts w:asciiTheme="minorHAnsi" w:eastAsiaTheme="minorEastAsia" w:hAnsiTheme="minorHAnsi" w:cstheme="minorBidi"/>
+          <w:noProof/>
+          <w:sz w:val="22"/>
+          <w:szCs w:val="22"/>
+          <w:lang w:val="es-ES" w:eastAsia="es-ES"/>
+        </w:rPr>
+      </w:pPr>
+      <w:r>
+        <w:rPr>
+          <w:noProof/>
+          <w:lang w:val="es-AR"/>
         </w:rPr>
         <w:t>2.2</w:t>
       </w:r>
       <w:r>
         <w:rPr>
-          <w:noProof/>
-          <w:sz w:val="24"/>
-          <w:szCs w:val="24"/>
-          <w:lang w:eastAsia="es-CO"/>
+          <w:rFonts w:asciiTheme="minorHAnsi" w:eastAsiaTheme="minorEastAsia" w:hAnsiTheme="minorHAnsi" w:cstheme="minorBidi"/>
+          <w:noProof/>
+          <w:sz w:val="22"/>
+          <w:szCs w:val="22"/>
+          <w:lang w:val="es-ES" w:eastAsia="es-ES"/>
         </w:rPr>
         <w:tab/>
       </w:r>
       <w:r>
         <w:rPr>
           <w:noProof/>
-        </w:rPr>
-        <w:t>Herramientas, Ambiente e Infraestructura</w:t>
+          <w:lang w:val="es-AR"/>
+        </w:rPr>
+        <w:t>Herramientas</w:t>
+      </w:r>
+      <w:r>
+        <w:rPr>
+          <w:noProof/>
+        </w:rPr>
+        <w:t>,</w:t>
+      </w:r>
+      <w:r>
+        <w:rPr>
+          <w:noProof/>
+          <w:lang w:val="es-AR"/>
+        </w:rPr>
+        <w:t xml:space="preserve"> Ambiente</w:t>
+      </w:r>
+      <w:r>
+        <w:rPr>
+          <w:noProof/>
+        </w:rPr>
+        <w:t xml:space="preserve"> e</w:t>
+      </w:r>
+      <w:r>
+        <w:rPr>
+          <w:noProof/>
+          <w:lang w:val="es-AR"/>
+        </w:rPr>
+        <w:t xml:space="preserve"> Infraestructura</w:t>
       </w:r>
       <w:r>
         <w:rPr>
@@ -1240,7 +1316,7 @@
         <w:rPr>
           <w:noProof/>
         </w:rPr>
-        <w:instrText xml:space="preserve"> PAGEREF _Toc207525648 \h </w:instrText>
+        <w:instrText xml:space="preserve"> PAGEREF _Toc240469256 \h </w:instrText>
       </w:r>
       <w:r>
         <w:rPr>
@@ -1257,7 +1333,7 @@
         <w:rPr>
           <w:noProof/>
         </w:rPr>
-        <w:t>4</w:t>
+        <w:t>5</w:t>
       </w:r>
       <w:r>
         <w:rPr>
@@ -1273,10 +1349,11 @@
           <w:tab w:val="left" w:pos="432"/>
         </w:tabs>
         <w:rPr>
-          <w:noProof/>
-          <w:sz w:val="24"/>
-          <w:szCs w:val="24"/>
-          <w:lang w:eastAsia="es-CO"/>
+          <w:rFonts w:asciiTheme="minorHAnsi" w:eastAsiaTheme="minorEastAsia" w:hAnsiTheme="minorHAnsi" w:cstheme="minorBidi"/>
+          <w:noProof/>
+          <w:sz w:val="22"/>
+          <w:szCs w:val="22"/>
+          <w:lang w:val="es-ES" w:eastAsia="es-ES"/>
         </w:rPr>
       </w:pPr>
       <w:r>
@@ -1287,10 +1364,11 @@
       </w:r>
       <w:r>
         <w:rPr>
-          <w:noProof/>
-          <w:sz w:val="24"/>
-          <w:szCs w:val="24"/>
-          <w:lang w:eastAsia="es-CO"/>
+          <w:rFonts w:asciiTheme="minorHAnsi" w:eastAsiaTheme="minorEastAsia" w:hAnsiTheme="minorHAnsi" w:cstheme="minorBidi"/>
+          <w:noProof/>
+          <w:sz w:val="22"/>
+          <w:szCs w:val="22"/>
+          <w:lang w:val="es-ES" w:eastAsia="es-ES"/>
         </w:rPr>
         <w:tab/>
       </w:r>
@@ -1316,7 +1394,7 @@
         <w:rPr>
           <w:noProof/>
         </w:rPr>
-        <w:instrText xml:space="preserve"> PAGEREF _Toc207525649 \h </w:instrText>
+        <w:instrText xml:space="preserve"> PAGEREF _Toc240469257 \h </w:instrText>
       </w:r>
       <w:r>
         <w:rPr>
@@ -1349,32 +1427,49 @@
           <w:tab w:val="left" w:pos="990"/>
         </w:tabs>
         <w:rPr>
-          <w:noProof/>
-          <w:sz w:val="24"/>
-          <w:szCs w:val="24"/>
-          <w:lang w:eastAsia="es-CO"/>
-        </w:rPr>
-      </w:pPr>
-      <w:r>
-        <w:rPr>
-          <w:noProof/>
+          <w:rFonts w:asciiTheme="minorHAnsi" w:eastAsiaTheme="minorEastAsia" w:hAnsiTheme="minorHAnsi" w:cstheme="minorBidi"/>
+          <w:noProof/>
+          <w:sz w:val="22"/>
+          <w:szCs w:val="22"/>
+          <w:lang w:val="es-ES" w:eastAsia="es-ES"/>
+        </w:rPr>
+      </w:pPr>
+      <w:r>
+        <w:rPr>
+          <w:noProof/>
+          <w:lang w:val="es-AR"/>
         </w:rPr>
         <w:t>3.1</w:t>
       </w:r>
       <w:r>
         <w:rPr>
-          <w:noProof/>
-          <w:sz w:val="24"/>
-          <w:szCs w:val="24"/>
-          <w:lang w:eastAsia="es-CO"/>
+          <w:rFonts w:asciiTheme="minorHAnsi" w:eastAsiaTheme="minorEastAsia" w:hAnsiTheme="minorHAnsi" w:cstheme="minorBidi"/>
+          <w:noProof/>
+          <w:sz w:val="22"/>
+          <w:szCs w:val="22"/>
+          <w:lang w:val="es-ES" w:eastAsia="es-ES"/>
         </w:rPr>
         <w:tab/>
       </w:r>
       <w:r>
         <w:rPr>
           <w:noProof/>
-        </w:rPr>
-        <w:t>Identificación de Requerimientos</w:t>
+          <w:lang w:val="es-AR"/>
+        </w:rPr>
+        <w:t>Identificación</w:t>
+      </w:r>
+      <w:r>
+        <w:rPr>
+          <w:noProof/>
+        </w:rPr>
+        <w:t xml:space="preserve"> de</w:t>
+      </w:r>
+      <w:r>
+        <w:rPr>
+          <w:noProof/>
+          <w:lang w:val="es-AR"/>
+        </w:rPr>
+        <w:t xml:space="preserve"> Requerimientos</w:t>
       </w:r>
       <w:r>
         <w:rPr>
@@ -1392,7 +1487,7 @@
         <w:rPr>
           <w:noProof/>
         </w:rPr>
-        <w:instrText xml:space="preserve"> PAGEREF _Toc207525650 \h </w:instrText>
+        <w:instrText xml:space="preserve"> PAGEREF _Toc240469258 \h </w:instrText>
       </w:r>
       <w:r>
         <w:rPr>
@@ -1425,30 +1520,34 @@
           <w:tab w:val="left" w:pos="990"/>
         </w:tabs>
         <w:rPr>
-          <w:noProof/>
-          <w:sz w:val="24"/>
-          <w:szCs w:val="24"/>
-          <w:lang w:eastAsia="es-CO"/>
-        </w:rPr>
-      </w:pPr>
-      <w:r>
-        <w:rPr>
-          <w:noProof/>
+          <w:rFonts w:asciiTheme="minorHAnsi" w:eastAsiaTheme="minorEastAsia" w:hAnsiTheme="minorHAnsi" w:cstheme="minorBidi"/>
+          <w:noProof/>
+          <w:sz w:val="22"/>
+          <w:szCs w:val="22"/>
+          <w:lang w:val="es-ES" w:eastAsia="es-ES"/>
+        </w:rPr>
+      </w:pPr>
+      <w:r>
+        <w:rPr>
+          <w:noProof/>
+          <w:lang w:val="es-AR"/>
         </w:rPr>
         <w:t>3.2</w:t>
       </w:r>
       <w:r>
         <w:rPr>
-          <w:noProof/>
-          <w:sz w:val="24"/>
-          <w:szCs w:val="24"/>
-          <w:lang w:eastAsia="es-CO"/>
+          <w:rFonts w:asciiTheme="minorHAnsi" w:eastAsiaTheme="minorEastAsia" w:hAnsiTheme="minorHAnsi" w:cstheme="minorBidi"/>
+          <w:noProof/>
+          <w:sz w:val="22"/>
+          <w:szCs w:val="22"/>
+          <w:lang w:val="es-ES" w:eastAsia="es-ES"/>
         </w:rPr>
         <w:tab/>
       </w:r>
       <w:r>
         <w:rPr>
           <w:noProof/>
+          <w:lang w:val="es-AR"/>
         </w:rPr>
         <w:t>Trazabilidad</w:t>
       </w:r>
@@ -1468,7 +1567,7 @@
         <w:rPr>
           <w:noProof/>
         </w:rPr>
-        <w:instrText xml:space="preserve"> PAGEREF _Toc207525651 \h </w:instrText>
+        <w:instrText xml:space="preserve"> PAGEREF _Toc240469259 \h </w:instrText>
       </w:r>
       <w:r>
         <w:rPr>
@@ -1483,59 +1582,14 @@
       </w:r>
       <w:r>
         <w:rPr>
-          <w:b/>
-          <w:bCs/>
-          <w:noProof/>
-          <w:lang w:val="es-ES"/>
-        </w:rPr>
-        <w:t>¡Error! Marcador no definido.</w:t>
-      </w:r>
-      <w:r>
-        <w:rPr>
-          <w:noProof/>
-        </w:rPr>
-        <w:fldChar w:fldCharType="end"/>
-      </w:r>
-    </w:p>
-    <w:p>
-      <w:pPr>
-        <w:pStyle w:val="TDC3"/>
-        <w:rPr>
-          <w:sz w:val="24"/>
-          <w:szCs w:val="24"/>
-          <w:lang w:eastAsia="es-CO"/>
-        </w:rPr>
-      </w:pPr>
-      <w:r>
-        <w:t>3.2.1</w:t>
-      </w:r>
-      <w:r>
-        <w:rPr>
-          <w:sz w:val="24"/>
-          <w:szCs w:val="24"/>
-          <w:lang w:eastAsia="es-CO"/>
-        </w:rPr>
-        <w:tab/>
-      </w:r>
-      <w:r>
-        <w:t>Criterio para &lt;item de trazabilidad&gt;</w:t>
-      </w:r>
-      <w:r>
-        <w:tab/>
-      </w:r>
-      <w:r>
-        <w:fldChar w:fldCharType="begin"/>
-      </w:r>
-      <w:r>
-        <w:instrText xml:space="preserve"> PAGEREF _Toc207525652 \h </w:instrText>
-      </w:r>
-      <w:r>
-        <w:fldChar w:fldCharType="separate"/>
-      </w:r>
-      <w:r>
-        <w:t>5</w:t>
-      </w:r>
-      <w:r>
+          <w:noProof/>
+        </w:rPr>
+        <w:t>6</w:t>
+      </w:r>
+      <w:r>
+        <w:rPr>
+          <w:noProof/>
+        </w:rPr>
         <w:fldChar w:fldCharType="end"/>
       </w:r>
     </w:p>
@@ -1546,10 +1600,11 @@
           <w:tab w:val="left" w:pos="990"/>
         </w:tabs>
         <w:rPr>
-          <w:noProof/>
-          <w:sz w:val="24"/>
-          <w:szCs w:val="24"/>
-          <w:lang w:eastAsia="es-CO"/>
+          <w:rFonts w:asciiTheme="minorHAnsi" w:eastAsiaTheme="minorEastAsia" w:hAnsiTheme="minorHAnsi" w:cstheme="minorBidi"/>
+          <w:noProof/>
+          <w:sz w:val="22"/>
+          <w:szCs w:val="22"/>
+          <w:lang w:val="es-ES" w:eastAsia="es-ES"/>
         </w:rPr>
       </w:pPr>
       <w:r>
@@ -1560,18 +1615,33 @@
       </w:r>
       <w:r>
         <w:rPr>
-          <w:noProof/>
-          <w:sz w:val="24"/>
-          <w:szCs w:val="24"/>
-          <w:lang w:eastAsia="es-CO"/>
+          <w:rFonts w:asciiTheme="minorHAnsi" w:eastAsiaTheme="minorEastAsia" w:hAnsiTheme="minorHAnsi" w:cstheme="minorBidi"/>
+          <w:noProof/>
+          <w:sz w:val="22"/>
+          <w:szCs w:val="22"/>
+          <w:lang w:val="es-ES" w:eastAsia="es-ES"/>
         </w:rPr>
         <w:tab/>
       </w:r>
       <w:r>
         <w:rPr>
           <w:noProof/>
-        </w:rPr>
-        <w:t>Atributos</w:t>
+          <w:lang w:val="es-AR"/>
+        </w:rPr>
+        <w:t>Reportes</w:t>
+      </w:r>
+      <w:r>
+        <w:rPr>
+          <w:noProof/>
+        </w:rPr>
+        <w:t xml:space="preserve"> y</w:t>
+      </w:r>
+      <w:r>
+        <w:rPr>
+          <w:noProof/>
+          <w:lang w:val="es-AR"/>
+        </w:rPr>
+        <w:t xml:space="preserve"> Medidas</w:t>
       </w:r>
       <w:r>
         <w:rPr>
@@ -1589,7 +1659,7 @@
         <w:rPr>
           <w:noProof/>
         </w:rPr>
-        <w:instrText xml:space="preserve"> PAGEREF _Toc207525653 \h </w:instrText>
+        <w:instrText xml:space="preserve"> PAGEREF _Toc240469260 \h </w:instrText>
       </w:r>
       <w:r>
         <w:rPr>
@@ -1606,54 +1676,12 @@
         <w:rPr>
           <w:noProof/>
         </w:rPr>
-        <w:t>6</w:t>
-      </w:r>
-      <w:r>
-        <w:rPr>
-          <w:noProof/>
-        </w:rPr>
-        <w:fldChar w:fldCharType="end"/>
-      </w:r>
-    </w:p>
-    <w:p>
-      <w:pPr>
-        <w:pStyle w:val="TDC3"/>
-        <w:rPr>
-          <w:sz w:val="24"/>
-          <w:szCs w:val="24"/>
-          <w:lang w:eastAsia="es-CO"/>
-        </w:rPr>
-      </w:pPr>
-      <w:r>
-        <w:t>3.3.1</w:t>
-      </w:r>
-      <w:r>
-        <w:rPr>
-          <w:sz w:val="24"/>
-          <w:szCs w:val="24"/>
-          <w:lang w:eastAsia="es-CO"/>
-        </w:rPr>
-        <w:tab/>
-      </w:r>
-      <w:r>
-        <w:t>Atributos para &lt;item de trazabilidad&gt;</w:t>
-      </w:r>
-      <w:r>
-        <w:tab/>
-      </w:r>
-      <w:r>
-        <w:fldChar w:fldCharType="begin"/>
-      </w:r>
-      <w:r>
-        <w:instrText xml:space="preserve"> PAGEREF _Toc207525654 \h </w:instrText>
-      </w:r>
-      <w:r>
-        <w:fldChar w:fldCharType="separate"/>
-      </w:r>
-      <w:r>
-        <w:t>6</w:t>
-      </w:r>
-      <w:r>
+        <w:t>8</w:t>
+      </w:r>
+      <w:r>
+        <w:rPr>
+          <w:noProof/>
+        </w:rPr>
         <w:fldChar w:fldCharType="end"/>
       </w:r>
     </w:p>
@@ -1664,32 +1692,43 @@
           <w:tab w:val="left" w:pos="990"/>
         </w:tabs>
         <w:rPr>
-          <w:noProof/>
-          <w:sz w:val="24"/>
-          <w:szCs w:val="24"/>
-          <w:lang w:eastAsia="es-CO"/>
-        </w:rPr>
-      </w:pPr>
-      <w:r>
-        <w:rPr>
-          <w:noProof/>
+          <w:rFonts w:asciiTheme="minorHAnsi" w:eastAsiaTheme="minorEastAsia" w:hAnsiTheme="minorHAnsi" w:cstheme="minorBidi"/>
+          <w:noProof/>
+          <w:sz w:val="22"/>
+          <w:szCs w:val="22"/>
+          <w:lang w:val="es-ES" w:eastAsia="es-ES"/>
+        </w:rPr>
+      </w:pPr>
+      <w:r>
+        <w:rPr>
+          <w:noProof/>
+          <w:lang w:val="fr-FR"/>
         </w:rPr>
         <w:t>3.4</w:t>
       </w:r>
       <w:r>
         <w:rPr>
-          <w:noProof/>
-          <w:sz w:val="24"/>
-          <w:szCs w:val="24"/>
-          <w:lang w:eastAsia="es-CO"/>
+          <w:rFonts w:asciiTheme="minorHAnsi" w:eastAsiaTheme="minorEastAsia" w:hAnsiTheme="minorHAnsi" w:cstheme="minorBidi"/>
+          <w:noProof/>
+          <w:sz w:val="22"/>
+          <w:szCs w:val="22"/>
+          <w:lang w:val="es-ES" w:eastAsia="es-ES"/>
         </w:rPr>
         <w:tab/>
       </w:r>
       <w:r>
         <w:rPr>
           <w:noProof/>
-        </w:rPr>
-        <w:t>Reportes y Medidas</w:t>
+          <w:lang w:val="fr-FR"/>
+        </w:rPr>
+        <w:t>Gerenciamiento de Cambions en</w:t>
+      </w:r>
+      <w:r>
+        <w:rPr>
+          <w:noProof/>
+          <w:lang w:val="es-ES"/>
+        </w:rPr>
+        <w:t xml:space="preserve"> Requerimientos</w:t>
       </w:r>
       <w:r>
         <w:rPr>
@@ -1707,7 +1746,7 @@
         <w:rPr>
           <w:noProof/>
         </w:rPr>
-        <w:instrText xml:space="preserve"> PAGEREF _Toc207525655 \h </w:instrText>
+        <w:instrText xml:space="preserve"> PAGEREF _Toc240469261 \h </w:instrText>
       </w:r>
       <w:r>
         <w:rPr>
@@ -1724,12 +1763,100 @@
         <w:rPr>
           <w:noProof/>
         </w:rPr>
-        <w:t>7</w:t>
-      </w:r>
-      <w:r>
-        <w:rPr>
-          <w:noProof/>
-        </w:rPr>
+        <w:t>8</w:t>
+      </w:r>
+      <w:r>
+        <w:rPr>
+          <w:noProof/>
+        </w:rPr>
+        <w:fldChar w:fldCharType="end"/>
+      </w:r>
+    </w:p>
+    <w:p>
+      <w:pPr>
+        <w:pStyle w:val="TDC3"/>
+        <w:rPr>
+          <w:rFonts w:asciiTheme="minorHAnsi" w:eastAsiaTheme="minorEastAsia" w:hAnsiTheme="minorHAnsi" w:cstheme="minorBidi"/>
+          <w:sz w:val="22"/>
+          <w:szCs w:val="22"/>
+          <w:lang w:val="es-ES" w:eastAsia="es-ES"/>
+        </w:rPr>
+      </w:pPr>
+      <w:r>
+        <w:t>3.4.1</w:t>
+      </w:r>
+      <w:r>
+        <w:rPr>
+          <w:rFonts w:asciiTheme="minorHAnsi" w:eastAsiaTheme="minorEastAsia" w:hAnsiTheme="minorHAnsi" w:cstheme="minorBidi"/>
+          <w:sz w:val="22"/>
+          <w:szCs w:val="22"/>
+          <w:lang w:val="es-ES" w:eastAsia="es-ES"/>
+        </w:rPr>
+        <w:tab/>
+      </w:r>
+      <w:r>
+        <w:t>Procedimiento y Aprobación para solicitud de Cambios</w:t>
+      </w:r>
+      <w:r>
+        <w:tab/>
+      </w:r>
+      <w:r>
+        <w:fldChar w:fldCharType="begin"/>
+      </w:r>
+      <w:r>
+        <w:instrText xml:space="preserve"> PAGEREF _Toc240469262 \h </w:instrText>
+      </w:r>
+      <w:r>
+        <w:fldChar w:fldCharType="separate"/>
+      </w:r>
+      <w:r>
+        <w:t>8</w:t>
+      </w:r>
+      <w:r>
+        <w:fldChar w:fldCharType="end"/>
+      </w:r>
+    </w:p>
+    <w:p>
+      <w:pPr>
+        <w:pStyle w:val="TDC3"/>
+        <w:rPr>
+          <w:rFonts w:asciiTheme="minorHAnsi" w:eastAsiaTheme="minorEastAsia" w:hAnsiTheme="minorHAnsi" w:cstheme="minorBidi"/>
+          <w:sz w:val="22"/>
+          <w:szCs w:val="22"/>
+          <w:lang w:val="es-ES" w:eastAsia="es-ES"/>
+        </w:rPr>
+      </w:pPr>
+      <w:r>
+        <w:t>3.4.2</w:t>
+      </w:r>
+      <w:r>
+        <w:rPr>
+          <w:rFonts w:asciiTheme="minorHAnsi" w:eastAsiaTheme="minorEastAsia" w:hAnsiTheme="minorHAnsi" w:cstheme="minorBidi"/>
+          <w:sz w:val="22"/>
+          <w:szCs w:val="22"/>
+          <w:lang w:val="es-ES" w:eastAsia="es-ES"/>
+        </w:rPr>
+        <w:tab/>
+      </w:r>
+      <w:r>
+        <w:t>Junta de Control de Cambios (CCB)</w:t>
+      </w:r>
+      <w:r>
+        <w:tab/>
+      </w:r>
+      <w:r>
+        <w:fldChar w:fldCharType="begin"/>
+      </w:r>
+      <w:r>
+        <w:instrText xml:space="preserve"> PAGEREF _Toc240469263 \h </w:instrText>
+      </w:r>
+      <w:r>
+        <w:fldChar w:fldCharType="separate"/>
+      </w:r>
+      <w:r>
+        <w:t>8</w:t>
+      </w:r>
+      <w:r>
         <w:fldChar w:fldCharType="end"/>
       </w:r>
     </w:p>
@@ -1740,10 +1867,11 @@
           <w:tab w:val="left" w:pos="990"/>
         </w:tabs>
         <w:rPr>
-          <w:noProof/>
-          <w:sz w:val="24"/>
-          <w:szCs w:val="24"/>
-          <w:lang w:eastAsia="es-CO"/>
+          <w:rFonts w:asciiTheme="minorHAnsi" w:eastAsiaTheme="minorEastAsia" w:hAnsiTheme="minorHAnsi" w:cstheme="minorBidi"/>
+          <w:noProof/>
+          <w:sz w:val="22"/>
+          <w:szCs w:val="22"/>
+          <w:lang w:val="es-ES" w:eastAsia="es-ES"/>
         </w:rPr>
       </w:pPr>
       <w:r>
@@ -1754,18 +1882,33 @@
       </w:r>
       <w:r>
         <w:rPr>
-          <w:noProof/>
-          <w:sz w:val="24"/>
-          <w:szCs w:val="24"/>
-          <w:lang w:eastAsia="es-CO"/>
+          <w:rFonts w:asciiTheme="minorHAnsi" w:eastAsiaTheme="minorEastAsia" w:hAnsiTheme="minorHAnsi" w:cstheme="minorBidi"/>
+          <w:noProof/>
+          <w:sz w:val="22"/>
+          <w:szCs w:val="22"/>
+          <w:lang w:val="es-ES" w:eastAsia="es-ES"/>
         </w:rPr>
         <w:tab/>
       </w:r>
       <w:r>
         <w:rPr>
           <w:noProof/>
-        </w:rPr>
-        <w:t>Gerenciamiento de Cambios en Requerimientos</w:t>
+          <w:lang w:val="es-AR"/>
+        </w:rPr>
+        <w:t>Actividades</w:t>
+      </w:r>
+      <w:r>
+        <w:rPr>
+          <w:noProof/>
+        </w:rPr>
+        <w:t xml:space="preserve"> y</w:t>
+      </w:r>
+      <w:r>
+        <w:rPr>
+          <w:noProof/>
+          <w:lang w:val="es-AR"/>
+        </w:rPr>
+        <w:t xml:space="preserve"> Tareas</w:t>
       </w:r>
       <w:r>
         <w:rPr>
@@ -1783,209 +1926,7 @@
         <w:rPr>
           <w:noProof/>
         </w:rPr>
-        <w:instrText xml:space="preserve"> PAGEREF _Toc207525656 \h </w:instrText>
-      </w:r>
-      <w:r>
-        <w:rPr>
-          <w:noProof/>
-        </w:rPr>
-      </w:r>
-      <w:r>
-        <w:rPr>
-          <w:noProof/>
-        </w:rPr>
-        <w:fldChar w:fldCharType="separate"/>
-      </w:r>
-      <w:r>
-        <w:rPr>
-          <w:noProof/>
-        </w:rPr>
-        <w:t>7</w:t>
-      </w:r>
-      <w:r>
-        <w:rPr>
-          <w:noProof/>
-        </w:rPr>
-        <w:fldChar w:fldCharType="end"/>
-      </w:r>
-    </w:p>
-    <w:p>
-      <w:pPr>
-        <w:pStyle w:val="TDC3"/>
-        <w:rPr>
-          <w:sz w:val="24"/>
-          <w:szCs w:val="24"/>
-          <w:lang w:eastAsia="es-CO"/>
-        </w:rPr>
-      </w:pPr>
-      <w:r>
-        <w:t>3.5.1</w:t>
-      </w:r>
-      <w:r>
-        <w:rPr>
-          <w:sz w:val="24"/>
-          <w:szCs w:val="24"/>
-          <w:lang w:eastAsia="es-CO"/>
-        </w:rPr>
-        <w:tab/>
-      </w:r>
-      <w:r>
-        <w:t>Procedimiento y Aprobación para solicitud de Cambios</w:t>
-      </w:r>
-      <w:r>
-        <w:tab/>
-      </w:r>
-      <w:r>
-        <w:fldChar w:fldCharType="begin"/>
-      </w:r>
-      <w:r>
-        <w:instrText xml:space="preserve"> PAGEREF _Toc207525657 \h </w:instrText>
-      </w:r>
-      <w:r>
-        <w:fldChar w:fldCharType="separate"/>
-      </w:r>
-      <w:r>
-        <w:t>7</w:t>
-      </w:r>
-      <w:r>
-        <w:fldChar w:fldCharType="end"/>
-      </w:r>
-    </w:p>
-    <w:p>
-      <w:pPr>
-        <w:pStyle w:val="TDC3"/>
-        <w:rPr>
-          <w:sz w:val="24"/>
-          <w:szCs w:val="24"/>
-          <w:lang w:eastAsia="es-CO"/>
-        </w:rPr>
-      </w:pPr>
-      <w:r>
-        <w:t>3.5.2</w:t>
-      </w:r>
-      <w:r>
-        <w:rPr>
-          <w:sz w:val="24"/>
-          <w:szCs w:val="24"/>
-          <w:lang w:eastAsia="es-CO"/>
-        </w:rPr>
-        <w:tab/>
-      </w:r>
-      <w:r>
-        <w:t>Junta de Control de Cambios (CCB)</w:t>
-      </w:r>
-      <w:r>
-        <w:tab/>
-      </w:r>
-      <w:r>
-        <w:fldChar w:fldCharType="begin"/>
-      </w:r>
-      <w:r>
-        <w:instrText xml:space="preserve"> PAGEREF _Toc207525658 \h </w:instrText>
-      </w:r>
-      <w:r>
-        <w:fldChar w:fldCharType="separate"/>
-      </w:r>
-      <w:r>
-        <w:t>7</w:t>
-      </w:r>
-      <w:r>
-        <w:fldChar w:fldCharType="end"/>
-      </w:r>
-    </w:p>
-    <w:p>
-      <w:pPr>
-        <w:pStyle w:val="TDC3"/>
-        <w:rPr>
-          <w:sz w:val="24"/>
-          <w:szCs w:val="24"/>
-          <w:lang w:eastAsia="es-CO"/>
-        </w:rPr>
-      </w:pPr>
-      <w:r>
-        <w:t>3.5.3</w:t>
-      </w:r>
-      <w:r>
-        <w:rPr>
-          <w:sz w:val="24"/>
-          <w:szCs w:val="24"/>
-          <w:lang w:eastAsia="es-CO"/>
-        </w:rPr>
-        <w:tab/>
-      </w:r>
-      <w:r>
-        <w:t>Líneas Base del Proyecto</w:t>
-      </w:r>
-      <w:r>
-        <w:tab/>
-      </w:r>
-      <w:r>
-        <w:fldChar w:fldCharType="begin"/>
-      </w:r>
-      <w:r>
-        <w:instrText xml:space="preserve"> PAGEREF _Toc207525659 \h </w:instrText>
-      </w:r>
-      <w:r>
-        <w:fldChar w:fldCharType="separate"/>
-      </w:r>
-      <w:r>
-        <w:t>8</w:t>
-      </w:r>
-      <w:r>
-        <w:fldChar w:fldCharType="end"/>
-      </w:r>
-    </w:p>
-    <w:p>
-      <w:pPr>
-        <w:pStyle w:val="TDC2"/>
-        <w:tabs>
-          <w:tab w:val="left" w:pos="990"/>
-        </w:tabs>
-        <w:rPr>
-          <w:noProof/>
-          <w:sz w:val="24"/>
-          <w:szCs w:val="24"/>
-          <w:lang w:eastAsia="es-CO"/>
-        </w:rPr>
-      </w:pPr>
-      <w:r>
-        <w:rPr>
-          <w:noProof/>
-        </w:rPr>
-        <w:t>3.6</w:t>
-      </w:r>
-      <w:r>
-        <w:rPr>
-          <w:noProof/>
-          <w:sz w:val="24"/>
-          <w:szCs w:val="24"/>
-          <w:lang w:eastAsia="es-CO"/>
-        </w:rPr>
-        <w:tab/>
-      </w:r>
-      <w:r>
-        <w:rPr>
-          <w:noProof/>
-        </w:rPr>
-        <w:t>Actividades y Tareas</w:t>
-      </w:r>
-      <w:r>
-        <w:rPr>
-          <w:noProof/>
-        </w:rPr>
-        <w:tab/>
-      </w:r>
-      <w:r>
-        <w:rPr>
-          <w:noProof/>
-        </w:rPr>
-        <w:fldChar w:fldCharType="begin"/>
-      </w:r>
-      <w:r>
-        <w:rPr>
-          <w:noProof/>
-        </w:rPr>
-        <w:instrText xml:space="preserve"> PAGEREF _Toc207525660 \h </w:instrText>
+        <w:instrText xml:space="preserve"> PAGEREF _Toc240469264 \h </w:instrText>
       </w:r>
       <w:r>
         <w:rPr>
@@ -2018,10 +1959,11 @@
           <w:tab w:val="left" w:pos="432"/>
         </w:tabs>
         <w:rPr>
-          <w:noProof/>
-          <w:sz w:val="24"/>
-          <w:szCs w:val="24"/>
-          <w:lang w:eastAsia="es-CO"/>
+          <w:rFonts w:asciiTheme="minorHAnsi" w:eastAsiaTheme="minorEastAsia" w:hAnsiTheme="minorHAnsi" w:cstheme="minorBidi"/>
+          <w:noProof/>
+          <w:sz w:val="22"/>
+          <w:szCs w:val="22"/>
+          <w:lang w:val="es-ES" w:eastAsia="es-ES"/>
         </w:rPr>
       </w:pPr>
       <w:r>
@@ -2032,10 +1974,11 @@
       </w:r>
       <w:r>
         <w:rPr>
-          <w:noProof/>
-          <w:sz w:val="24"/>
-          <w:szCs w:val="24"/>
-          <w:lang w:eastAsia="es-CO"/>
+          <w:rFonts w:asciiTheme="minorHAnsi" w:eastAsiaTheme="minorEastAsia" w:hAnsiTheme="minorHAnsi" w:cstheme="minorBidi"/>
+          <w:noProof/>
+          <w:sz w:val="22"/>
+          <w:szCs w:val="22"/>
+          <w:lang w:val="es-ES" w:eastAsia="es-ES"/>
         </w:rPr>
         <w:tab/>
       </w:r>
@@ -2061,7 +2004,7 @@
         <w:rPr>
           <w:noProof/>
         </w:rPr>
-        <w:instrText xml:space="preserve"> PAGEREF _Toc207525661 \h </w:instrText>
+        <w:instrText xml:space="preserve"> PAGEREF _Toc240469265 \h </w:instrText>
       </w:r>
       <w:r>
         <w:rPr>
@@ -2078,7 +2021,7 @@
         <w:rPr>
           <w:noProof/>
         </w:rPr>
-        <w:t>8</w:t>
+        <w:t>9</w:t>
       </w:r>
       <w:r>
         <w:rPr>
@@ -2094,10 +2037,11 @@
           <w:tab w:val="left" w:pos="432"/>
         </w:tabs>
         <w:rPr>
-          <w:noProof/>
-          <w:sz w:val="24"/>
-          <w:szCs w:val="24"/>
-          <w:lang w:eastAsia="es-CO"/>
+          <w:rFonts w:asciiTheme="minorHAnsi" w:eastAsiaTheme="minorEastAsia" w:hAnsiTheme="minorHAnsi" w:cstheme="minorBidi"/>
+          <w:noProof/>
+          <w:sz w:val="22"/>
+          <w:szCs w:val="22"/>
+          <w:lang w:val="es-ES" w:eastAsia="es-ES"/>
         </w:rPr>
       </w:pPr>
       <w:r>
@@ -2108,10 +2052,11 @@
       </w:r>
       <w:r>
         <w:rPr>
-          <w:noProof/>
-          <w:sz w:val="24"/>
-          <w:szCs w:val="24"/>
-          <w:lang w:eastAsia="es-CO"/>
+          <w:rFonts w:asciiTheme="minorHAnsi" w:eastAsiaTheme="minorEastAsia" w:hAnsiTheme="minorHAnsi" w:cstheme="minorBidi"/>
+          <w:noProof/>
+          <w:sz w:val="22"/>
+          <w:szCs w:val="22"/>
+          <w:lang w:val="es-ES" w:eastAsia="es-ES"/>
         </w:rPr>
         <w:tab/>
       </w:r>
@@ -2137,7 +2082,7 @@
         <w:rPr>
           <w:noProof/>
         </w:rPr>
-        <w:instrText xml:space="preserve"> PAGEREF _Toc207525662 \h </w:instrText>
+        <w:instrText xml:space="preserve"> PAGEREF _Toc240469266 \h </w:instrText>
       </w:r>
       <w:r>
         <w:rPr>
@@ -2190,7 +2135,7 @@
       </w:pPr>
       <w:bookmarkStart w:id="0" w:name="_Toc456598586"/>
       <w:bookmarkStart w:id="1" w:name="_Toc456600917"/>
-      <w:bookmarkStart w:id="2" w:name="_Toc207525640"/>
+      <w:bookmarkStart w:id="2" w:name="_Toc240469248"/>
       <w:r>
         <w:rPr>
           <w:lang w:val="es-AR"/>
@@ -2213,7 +2158,7 @@
       </w:pPr>
       <w:bookmarkStart w:id="3" w:name="_Toc456598587"/>
       <w:bookmarkStart w:id="4" w:name="_Toc456600918"/>
-      <w:bookmarkStart w:id="5" w:name="_Toc207525641"/>
+      <w:bookmarkStart w:id="5" w:name="_Toc240469249"/>
       <w:r>
         <w:rPr>
           <w:lang w:val="es-AR"/>
@@ -2233,7 +2178,6 @@
       </w:pPr>
       <w:bookmarkStart w:id="6" w:name="_Toc456598588"/>
       <w:bookmarkStart w:id="7" w:name="_Toc456600919"/>
-      <w:bookmarkStart w:id="8" w:name="_Toc207525642"/>
       <w:r>
         <w:rPr>
           <w:lang w:val="es-ES"/>
@@ -2303,6 +2247,7 @@
       <w:pPr>
         <w:pStyle w:val="Ttulo2"/>
       </w:pPr>
+      <w:bookmarkStart w:id="8" w:name="_Toc240469250"/>
       <w:r>
         <w:rPr>
           <w:lang w:val="es-AR"/>
@@ -2322,7 +2267,6 @@
       </w:pPr>
       <w:bookmarkStart w:id="9" w:name="_Toc456598589"/>
       <w:bookmarkStart w:id="10" w:name="_Toc456600920"/>
-      <w:bookmarkStart w:id="11" w:name="_Toc207525643"/>
       <w:r>
         <w:rPr>
           <w:lang w:val="es-ES"/>
@@ -2396,6 +2340,7 @@
       <w:pPr>
         <w:pStyle w:val="Ttulo2"/>
       </w:pPr>
+      <w:bookmarkStart w:id="11" w:name="_Toc240469251"/>
       <w:r>
         <w:t>Definiciones, Acrónimos y Abreviaturas</w:t>
       </w:r>
@@ -2404,79 +2349,32 @@
       <w:bookmarkEnd w:id="11"/>
     </w:p>
     <w:p>
+      <w:pPr>
+        <w:rPr>
+          <w:i/>
+          <w:color w:val="0000FF"/>
+        </w:rPr>
+      </w:pPr>
       <w:bookmarkStart w:id="12" w:name="_Toc456598590"/>
       <w:bookmarkStart w:id="13" w:name="_Toc456600921"/>
-      <w:bookmarkStart w:id="14" w:name="_Toc207525644"/>
-      <w:r>
-        <w:t>Programación orientada a flujos:</w:t>
-      </w:r>
-    </w:p>
-    <w:p/>
-    <w:p>
-      <w:pPr>
-        <w:rPr>
-          <w:lang w:val="es-ES"/>
-        </w:rPr>
-      </w:pPr>
-      <w:r>
-        <w:t>MDA</w:t>
-      </w:r>
-      <w:r>
-        <w:t>:</w:t>
-      </w:r>
-      <w:r>
-        <w:t xml:space="preserve"> D</w:t>
-      </w:r>
-      <w:r>
-        <w:t>efinición y uso de modelos a diferente nivel de abstracción, así como la posibilidad de la generación automática de código</w:t>
-      </w:r>
-    </w:p>
-    <w:p/>
-    <w:p>
-      <w:pPr>
-        <w:rPr>
-          <w:lang w:val="es-ES"/>
-        </w:rPr>
-      </w:pPr>
-      <w:r>
-        <w:t>Herramienta CASE</w:t>
-      </w:r>
-      <w:r>
-        <w:t>:</w:t>
-      </w:r>
-      <w:r>
-        <w:t xml:space="preserve"> </w:t>
-      </w:r>
-      <w:r>
-        <w:rPr>
-          <w:lang w:val="es-ES"/>
-        </w:rPr>
-        <w:t>Las herramientas CASE representan una forma que permite Modelar los Procesos de Negocios de las empresas y desarrollar los Sistemas de Información.</w:t>
-      </w:r>
-    </w:p>
-    <w:p/>
-    <w:p>
-      <w:pPr>
-        <w:rPr>
-          <w:lang w:val="es-AR"/>
-        </w:rPr>
-      </w:pPr>
-      <w:r>
-        <w:t>Modelado matemático</w:t>
-      </w:r>
-      <w:r>
-        <w:t>:</w:t>
-      </w:r>
-      <w:r>
-        <w:t xml:space="preserve"> </w:t>
-      </w:r>
-      <w:r>
-        <w:rPr>
-          <w:rFonts w:ascii="Arial" w:hAnsi="Arial" w:cs="Arial"/>
-          <w:lang w:val="es-ES_tradnl"/>
-        </w:rPr>
-        <w:t>patrón teórico ó experimental que permite interpretar mediante métodos matemáticos fenómenos reales o problemas técnicos para hacer inferencia y tomar decisiones.</w:t>
-      </w:r>
+      <w:r>
+        <w:t xml:space="preserve">Ver el documento </w:t>
+      </w:r>
+      <w:r>
+        <w:rPr>
+          <w:i/>
+          <w:color w:val="0000FF"/>
+        </w:rPr>
+        <w:t>Glosario.doc</w:t>
+      </w:r>
+    </w:p>
+    <w:p>
+      <w:pPr>
+        <w:rPr>
+          <w:i/>
+          <w:color w:val="0000FF"/>
+        </w:rPr>
+      </w:pPr>
     </w:p>
     <w:p>
       <w:pPr>
@@ -2485,6 +2383,7 @@
           <w:lang w:val="es-AR"/>
         </w:rPr>
       </w:pPr>
+      <w:bookmarkStart w:id="14" w:name="_Toc240469252"/>
       <w:r>
         <w:rPr>
           <w:lang w:val="es-AR"/>
@@ -2501,240 +2400,39 @@
       </w:r>
       <w:bookmarkEnd w:id="14"/>
     </w:p>
-    <w:tbl>
-      <w:tblPr>
-        <w:tblW w:w="5000" w:type="pct"/>
-        <w:tblCellSpacing w:w="0" w:type="dxa"/>
-        <w:tblCellMar>
-          <w:left w:w="0" w:type="dxa"/>
-          <w:right w:w="0" w:type="dxa"/>
-        </w:tblCellMar>
-        <w:tblLook w:val="04A0"/>
-      </w:tblPr>
-      <w:tblGrid>
-        <w:gridCol w:w="9360"/>
-      </w:tblGrid>
-      <w:tr>
-        <w:trPr>
-          <w:tblCellSpacing w:w="0" w:type="dxa"/>
-        </w:trPr>
-        <w:tc>
-          <w:tcPr>
-            <w:tcW w:w="0" w:type="auto"/>
-            <w:vAlign w:val="center"/>
-            <w:hideMark/>
-          </w:tcPr>
-          <w:p>
-            <w:pPr>
-              <w:widowControl/>
-              <w:spacing w:line="240" w:lineRule="auto"/>
-              <w:jc w:val="both"/>
-              <w:rPr>
-                <w:lang w:val="en-US"/>
-              </w:rPr>
-            </w:pPr>
-            <w:r>
-              <w:rPr>
-                <w:sz w:val="24"/>
-                <w:szCs w:val="24"/>
-                <w:lang w:val="en-US" w:eastAsia="es-ES"/>
-              </w:rPr>
-              <w:br/>
-            </w:r>
-            <w:r>
-              <w:rPr>
-                <w:lang w:val="en-US"/>
-              </w:rPr>
-              <w:t xml:space="preserve">The Object Management Group (OMG) </w:t>
-            </w:r>
-            <w:r>
-              <w:rPr>
-                <w:lang w:val="en-US"/>
-              </w:rPr>
-              <w:t xml:space="preserve"> Obtenida el 03, Agosto</w:t>
-            </w:r>
-            <w:r>
-              <w:rPr>
-                <w:lang w:val="en-US"/>
-              </w:rPr>
-              <w:t xml:space="preserve">, 2009, desde </w:t>
-            </w:r>
-          </w:p>
-          <w:p>
-            <w:pPr>
-              <w:widowControl/>
-              <w:spacing w:line="240" w:lineRule="auto"/>
-              <w:jc w:val="both"/>
-              <w:rPr>
-                <w:lang w:val="en-US"/>
-              </w:rPr>
-            </w:pPr>
-            <w:hyperlink r:id="rId10" w:history="1">
-              <w:r>
-                <w:rPr>
-                  <w:rStyle w:val="Hipervnculo"/>
-                  <w:lang w:val="en-US"/>
-                </w:rPr>
-                <w:t>ftp://ftp.omg.org/pub/docs/omg/00-11-05.pdf</w:t>
-              </w:r>
-            </w:hyperlink>
-          </w:p>
-          <w:p>
-            <w:pPr>
-              <w:widowControl/>
-              <w:spacing w:line="240" w:lineRule="auto"/>
-              <w:jc w:val="both"/>
-              <w:rPr>
-                <w:sz w:val="24"/>
-                <w:szCs w:val="24"/>
-                <w:lang w:val="en-US" w:eastAsia="es-ES"/>
-              </w:rPr>
-            </w:pPr>
-          </w:p>
-        </w:tc>
-      </w:tr>
-      <w:tr>
-        <w:trPr>
-          <w:tblCellSpacing w:w="0" w:type="dxa"/>
-        </w:trPr>
-        <w:tc>
-          <w:tcPr>
-            <w:tcW w:w="5000" w:type="pct"/>
-            <w:vAlign w:val="center"/>
-            <w:hideMark/>
-          </w:tcPr>
-          <w:tbl>
-            <w:tblPr>
-              <w:tblW w:w="5000" w:type="pct"/>
-              <w:jc w:val="center"/>
-              <w:tblCellSpacing w:w="0" w:type="dxa"/>
-              <w:tblCellMar>
-                <w:left w:w="0" w:type="dxa"/>
-                <w:right w:w="0" w:type="dxa"/>
-              </w:tblCellMar>
-              <w:tblLook w:val="04A0"/>
-            </w:tblPr>
-            <w:tblGrid>
-              <w:gridCol w:w="9360"/>
-            </w:tblGrid>
-            <w:tr>
-              <w:trPr>
-                <w:tblCellSpacing w:w="0" w:type="dxa"/>
-                <w:jc w:val="center"/>
-              </w:trPr>
-              <w:tc>
-                <w:tcPr>
-                  <w:tcW w:w="2500" w:type="pct"/>
-                  <w:hideMark/>
-                </w:tcPr>
-                <w:tbl>
-                  <w:tblPr>
-                    <w:tblW w:w="4750" w:type="pct"/>
-                    <w:tblCellSpacing w:w="0" w:type="dxa"/>
-                    <w:tblCellMar>
-                      <w:left w:w="0" w:type="dxa"/>
-                      <w:right w:w="0" w:type="dxa"/>
-                    </w:tblCellMar>
-                    <w:tblLook w:val="04A0"/>
-                  </w:tblPr>
-                  <w:tblGrid>
-                    <w:gridCol w:w="8892"/>
-                  </w:tblGrid>
-                  <w:tr>
-                    <w:trPr>
-                      <w:tblCellSpacing w:w="0" w:type="dxa"/>
-                    </w:trPr>
-                    <w:tc>
-                      <w:tcPr>
-                        <w:tcW w:w="0" w:type="auto"/>
-                        <w:vAlign w:val="center"/>
-                        <w:hideMark/>
-                      </w:tcPr>
-                      <w:p>
-                        <w:pPr>
-                          <w:widowControl/>
-                          <w:spacing w:line="240" w:lineRule="auto"/>
-                          <w:rPr>
-                            <w:sz w:val="24"/>
-                            <w:szCs w:val="24"/>
-                            <w:lang w:val="en-US" w:eastAsia="es-ES"/>
-                          </w:rPr>
-                        </w:pPr>
-                      </w:p>
-                    </w:tc>
-                  </w:tr>
-                </w:tbl>
-                <w:p>
-                  <w:pPr>
-                    <w:widowControl/>
-                    <w:spacing w:line="240" w:lineRule="auto"/>
-                    <w:rPr>
-                      <w:sz w:val="24"/>
-                      <w:szCs w:val="24"/>
-                      <w:lang w:val="en-US" w:eastAsia="es-ES"/>
-                    </w:rPr>
-                  </w:pPr>
-                </w:p>
-              </w:tc>
-            </w:tr>
-          </w:tbl>
-          <w:p>
-            <w:pPr>
-              <w:widowControl/>
-              <w:spacing w:line="240" w:lineRule="auto"/>
-              <w:jc w:val="center"/>
-              <w:rPr>
-                <w:sz w:val="24"/>
-                <w:szCs w:val="24"/>
-                <w:lang w:val="en-US" w:eastAsia="es-ES"/>
-              </w:rPr>
-            </w:pPr>
-          </w:p>
-        </w:tc>
-      </w:tr>
-    </w:tbl>
+    <w:p>
+      <w:pPr>
+        <w:pStyle w:val="Textoindependiente"/>
+        <w:ind w:left="0"/>
+        <w:jc w:val="both"/>
+        <w:rPr>
+          <w:i/>
+          <w:color w:val="0000FF"/>
+        </w:rPr>
+      </w:pPr>
+      <w:r>
+        <w:t>Ver el documento</w:t>
+      </w:r>
+      <w:r>
+        <w:rPr>
+          <w:i/>
+        </w:rPr>
+        <w:t xml:space="preserve"> </w:t>
+      </w:r>
+      <w:r>
+        <w:rPr>
+          <w:i/>
+          <w:color w:val="0000FF"/>
+        </w:rPr>
+        <w:t>Visión.doc</w:t>
+      </w:r>
+    </w:p>
     <w:p>
       <w:pPr>
         <w:widowControl/>
         <w:spacing w:line="240" w:lineRule="auto"/>
         <w:jc w:val="both"/>
         <w:rPr>
-          <w:lang w:val="es-ES"/>
-        </w:rPr>
-      </w:pPr>
-      <w:r>
-        <w:rPr>
-          <w:lang w:val="es-ES"/>
-        </w:rPr>
-        <w:t xml:space="preserve">Herramientas CASE  Obtenida el 03, Agosto, 2009, desde </w:t>
-      </w:r>
-    </w:p>
-    <w:p>
-      <w:pPr>
-        <w:widowControl/>
-        <w:spacing w:line="240" w:lineRule="auto"/>
-        <w:jc w:val="both"/>
-        <w:rPr>
-          <w:rStyle w:val="Hipervnculo"/>
-          <w:lang w:val="es-ES"/>
-        </w:rPr>
-      </w:pPr>
-      <w:hyperlink r:id="rId11" w:history="1">
-        <w:r>
-          <w:rPr>
-            <w:rStyle w:val="Hipervnculo"/>
-            <w:lang w:val="es-ES"/>
-          </w:rPr>
-          <w:t>http://www.pol.una.py/archivos/IngeInfo/ingeSoftI/MaterialPrimeraC.pdf</w:t>
-        </w:r>
-      </w:hyperlink>
-    </w:p>
-    <w:p>
-      <w:pPr>
-        <w:widowControl/>
-        <w:spacing w:line="240" w:lineRule="auto"/>
-        <w:jc w:val="both"/>
-        <w:rPr>
           <w:rStyle w:val="Hipervnculo"/>
           <w:lang w:val="es-ES"/>
         </w:rPr>
@@ -2746,7 +2444,7 @@
       </w:pPr>
       <w:bookmarkStart w:id="15" w:name="_Toc456598591"/>
       <w:bookmarkStart w:id="16" w:name="_Toc456600922"/>
-      <w:bookmarkStart w:id="17" w:name="_Toc207525645"/>
+      <w:bookmarkStart w:id="17" w:name="_Toc240469253"/>
       <w:r>
         <w:rPr>
           <w:lang w:val="es-AR"/>
@@ -2763,7 +2461,6 @@
           <w:lang w:val="es-ES"/>
         </w:rPr>
       </w:pPr>
-      <w:bookmarkStart w:id="18" w:name="_Toc207525646"/>
       <w:r>
         <w:rPr>
           <w:lang w:val="es-ES"/>
@@ -2788,6 +2485,7 @@
       <w:pPr>
         <w:pStyle w:val="Ttulo1"/>
       </w:pPr>
+      <w:bookmarkStart w:id="18" w:name="_Toc240469254"/>
       <w:r>
         <w:rPr>
           <w:lang w:val="es-AR"/>
@@ -2809,7 +2507,7 @@
       <w:pPr>
         <w:pStyle w:val="Ttulo2"/>
       </w:pPr>
-      <w:bookmarkStart w:id="19" w:name="_Toc207525647"/>
+      <w:bookmarkStart w:id="19" w:name="_Toc240469255"/>
       <w:r>
         <w:t>Organización, Responsabilidades e Interfaces</w:t>
       </w:r>
@@ -3055,6 +2753,7 @@
         <w:rPr>
           <w:lang w:val="es-ES"/>
         </w:rPr>
+        <w:lastRenderedPageBreak/>
         <w:t>Proporciona el marco estructural del proyecto.</w:t>
       </w:r>
     </w:p>
@@ -3480,7 +3179,7 @@
           <w:lang w:val="es-AR"/>
         </w:rPr>
       </w:pPr>
-      <w:bookmarkStart w:id="20" w:name="_Toc207525648"/>
+      <w:bookmarkStart w:id="20" w:name="_Toc240469256"/>
       <w:r>
         <w:rPr>
           <w:lang w:val="es-AR"/>
@@ -3661,7 +3360,6 @@
         <w:rPr>
           <w:lang w:val="es-AR"/>
         </w:rPr>
-        <w:lastRenderedPageBreak/>
         <w:t>Seguimiento a reuniones externas con el cliente e internas con el grupo de trabajo  por medio de actas indicando temas tratados compromisos y avances del proyecto.</w:t>
       </w:r>
     </w:p>
@@ -3701,7 +3399,7 @@
       <w:pPr>
         <w:pStyle w:val="Ttulo1"/>
       </w:pPr>
-      <w:bookmarkStart w:id="21" w:name="_Toc207525649"/>
+      <w:bookmarkStart w:id="21" w:name="_Toc240469257"/>
       <w:r>
         <w:t>El Programa de Gerenciamiento de Requerimientos</w:t>
       </w:r>
@@ -3715,7 +3413,7 @@
           <w:lang w:val="es-AR"/>
         </w:rPr>
       </w:pPr>
-      <w:bookmarkStart w:id="22" w:name="_Toc207525650"/>
+      <w:bookmarkStart w:id="22" w:name="_Toc240469258"/>
       <w:r>
         <w:rPr>
           <w:lang w:val="es-AR"/>
@@ -3778,6 +3476,7 @@
         <w:rPr>
           <w:lang w:val="es-AR"/>
         </w:rPr>
+        <w:lastRenderedPageBreak/>
         <w:t xml:space="preserve">Reunión inicial entre las partes (Interesados y Analistas) </w:t>
       </w:r>
     </w:p>
@@ -3998,6 +3697,7 @@
           <w:lang w:val="es-AR"/>
         </w:rPr>
       </w:pPr>
+      <w:bookmarkStart w:id="23" w:name="_Toc240469259"/>
       <w:r>
         <w:rPr>
           <w:lang w:val="es-AR"/>
@@ -4010,6 +3710,7 @@
         </w:rPr>
         <w:t>abilidad</w:t>
       </w:r>
+      <w:bookmarkEnd w:id="23"/>
     </w:p>
     <w:p>
       <w:pPr>
@@ -4388,7 +4089,6 @@
               <w:t xml:space="preserve">Dependiendo de las necesidades </w:t>
             </w:r>
             <w:r>
-              <w:lastRenderedPageBreak/>
               <w:t xml:space="preserve">descritas por los interesados, de donde se puede abstraer las capacidades y condiciones que tendrá la herramienta, estas estarán escritas en el documento de visión  </w:t>
             </w:r>
           </w:p>
@@ -4408,7 +4108,6 @@
               </w:rPr>
             </w:pPr>
             <w:r>
-              <w:lastRenderedPageBreak/>
               <w:t>Modelo</w:t>
             </w:r>
             <w:r>
@@ -4478,6 +4177,7 @@
               <w:rPr>
                 <w:lang w:val="es-AR"/>
               </w:rPr>
+              <w:lastRenderedPageBreak/>
               <w:t>Especificación Suplementaria</w:t>
             </w:r>
             <w:r>
@@ -4877,7 +4577,6 @@
                 <w:b/>
                 <w:lang w:val="es-AR"/>
               </w:rPr>
-              <w:lastRenderedPageBreak/>
               <w:t>Rechazado</w:t>
             </w:r>
           </w:p>
@@ -5155,6 +4854,7 @@
               <w:jc w:val="both"/>
             </w:pPr>
             <w:r>
+              <w:lastRenderedPageBreak/>
               <w:t>Generación de código JAVA</w:t>
             </w:r>
           </w:p>
@@ -5198,6 +4898,7 @@
                 <w:b/>
                 <w:lang w:val="es-AR"/>
               </w:rPr>
+              <w:lastRenderedPageBreak/>
               <w:t>Important</w:t>
             </w:r>
             <w:r>
@@ -5361,7 +5062,7 @@
       <w:pPr>
         <w:pStyle w:val="Ttulo2"/>
       </w:pPr>
-      <w:bookmarkStart w:id="23" w:name="_Toc207525655"/>
+      <w:bookmarkStart w:id="24" w:name="_Toc240469260"/>
       <w:r>
         <w:rPr>
           <w:lang w:val="es-AR"/>
@@ -5377,7 +5078,7 @@
         </w:rPr>
         <w:t xml:space="preserve"> Medidas</w:t>
       </w:r>
-      <w:bookmarkEnd w:id="23"/>
+      <w:bookmarkEnd w:id="24"/>
     </w:p>
     <w:p>
       <w:pPr>
@@ -5524,7 +5225,7 @@
           <w:lang w:val="fr-FR"/>
         </w:rPr>
       </w:pPr>
-      <w:bookmarkStart w:id="24" w:name="_Toc207525656"/>
+      <w:bookmarkStart w:id="25" w:name="_Toc240469261"/>
       <w:r>
         <w:rPr>
           <w:lang w:val="fr-FR"/>
@@ -5549,13 +5250,13 @@
         </w:rPr>
         <w:t xml:space="preserve"> Requerimientos</w:t>
       </w:r>
-      <w:bookmarkEnd w:id="24"/>
+      <w:bookmarkEnd w:id="25"/>
     </w:p>
     <w:p>
       <w:pPr>
         <w:pStyle w:val="Ttulo3"/>
       </w:pPr>
-      <w:bookmarkStart w:id="25" w:name="_Toc207525657"/>
+      <w:bookmarkStart w:id="26" w:name="_Toc240469262"/>
       <w:r>
         <w:t>Procedimiento y Apro</w:t>
       </w:r>
@@ -5568,7 +5269,7 @@
       <w:r>
         <w:t>s</w:t>
       </w:r>
-      <w:bookmarkEnd w:id="25"/>
+      <w:bookmarkEnd w:id="26"/>
     </w:p>
     <w:p>
       <w:pPr>
@@ -5600,64 +5301,60 @@
         <w:t xml:space="preserve"> de Control de cambios</w:t>
       </w:r>
       <w:r>
+        <w:t xml:space="preserve"> el cual tiene que ser diligenciado por los </w:t>
+      </w:r>
+      <w:r>
+        <w:t>interesados</w:t>
+      </w:r>
+      <w:r>
+        <w:t xml:space="preserve">, posterior a esto se  organiza una reunión </w:t>
+      </w:r>
+      <w:r>
+        <w:t>donde</w:t>
+      </w:r>
+      <w:r>
         <w:t xml:space="preserve"> </w:t>
       </w:r>
       <w:r>
-        <w:lastRenderedPageBreak/>
-        <w:t xml:space="preserve">el cual tiene que ser diligenciado por los </w:t>
-      </w:r>
-      <w:r>
-        <w:t>interesados</w:t>
-      </w:r>
-      <w:r>
-        <w:t xml:space="preserve">, posterior a esto se  organiza una reunión </w:t>
-      </w:r>
-      <w:r>
-        <w:t>donde</w:t>
+        <w:t>se expondrán las peticiones</w:t>
+      </w:r>
+      <w:r>
+        <w:t>. La solicitud se evaluara por el equipo de trabajo, seguido a esto se entregara una respuesta de forma escrita</w:t>
+      </w:r>
+      <w:r>
+        <w:t xml:space="preserve"> citando a una reunión conjunta entre las dos partes</w:t>
+      </w:r>
+      <w:r>
+        <w:t xml:space="preserve">, de ser aprobado el cambio se expresa el impacto </w:t>
+      </w:r>
+      <w:r>
+        <w:t>que tendrá en (atrasos, costos</w:t>
+      </w:r>
+      <w:r>
+        <w:t>, tiempo dedicado</w:t>
+      </w:r>
+      <w:r>
+        <w:t xml:space="preserve"> y </w:t>
+      </w:r>
+      <w:r>
+        <w:t>afectación de otros módulos)</w:t>
       </w:r>
       <w:r>
         <w:t xml:space="preserve"> </w:t>
       </w:r>
-      <w:r>
-        <w:t>se expondrán las peticiones</w:t>
-      </w:r>
-      <w:r>
-        <w:t>. La solicitud se evaluara por el equipo de trabajo, seguido a esto se entregara una respuesta de forma escrita</w:t>
-      </w:r>
-      <w:r>
-        <w:t xml:space="preserve"> citando a una reunión conjunta entre las dos partes</w:t>
-      </w:r>
-      <w:r>
-        <w:t xml:space="preserve">, de ser aprobado el cambio se expresa el impacto </w:t>
-      </w:r>
-      <w:r>
-        <w:t>que tendrá en (atrasos, costos</w:t>
-      </w:r>
-      <w:r>
-        <w:t>, tiempo dedicado</w:t>
-      </w:r>
-      <w:r>
-        <w:t xml:space="preserve"> y </w:t>
-      </w:r>
-      <w:r>
-        <w:t>afectación de otros módulos)</w:t>
-      </w:r>
-      <w:r>
-        <w:t xml:space="preserve"> </w:t>
-      </w:r>
     </w:p>
     <w:p>
       <w:pPr>
         <w:pStyle w:val="Ttulo3"/>
       </w:pPr>
-      <w:bookmarkStart w:id="26" w:name="_Toc207525658"/>
+      <w:bookmarkStart w:id="27" w:name="_Toc240469263"/>
       <w:r>
         <w:t>Junta de Control de Cambios</w:t>
       </w:r>
       <w:r>
         <w:t xml:space="preserve"> (CCB)</w:t>
       </w:r>
-      <w:bookmarkEnd w:id="26"/>
+      <w:bookmarkEnd w:id="27"/>
     </w:p>
     <w:p>
       <w:pPr>
@@ -5690,7 +5387,7 @@
       <w:pPr>
         <w:pStyle w:val="Ttulo2"/>
       </w:pPr>
-      <w:bookmarkStart w:id="27" w:name="_Toc207525660"/>
+      <w:bookmarkStart w:id="28" w:name="_Toc240469264"/>
       <w:r>
         <w:rPr>
           <w:lang w:val="es-AR"/>
@@ -5706,7 +5403,7 @@
         </w:rPr>
         <w:t xml:space="preserve"> Tareas</w:t>
       </w:r>
-      <w:bookmarkEnd w:id="27"/>
+      <w:bookmarkEnd w:id="28"/>
     </w:p>
     <w:p>
       <w:pPr>
@@ -5747,7 +5444,11 @@
         <w:t>, revisión de objetivos y a que se compromete para dar cumplimiento al requerimiento</w:t>
       </w:r>
       <w:r>
-        <w:t>, entregará</w:t>
+        <w:t xml:space="preserve">, </w:t>
+      </w:r>
+      <w:r>
+        <w:lastRenderedPageBreak/>
+        <w:t>entregará</w:t>
       </w:r>
       <w:r>
         <w:t xml:space="preserve"> Avances del proyecto, Cronograma</w:t>
@@ -5778,11 +5479,11 @@
       <w:pPr>
         <w:pStyle w:val="Ttulo1"/>
       </w:pPr>
-      <w:bookmarkStart w:id="28" w:name="_Toc207525661"/>
+      <w:bookmarkStart w:id="29" w:name="_Toc240469265"/>
       <w:r>
         <w:t>Hitos</w:t>
       </w:r>
-      <w:bookmarkEnd w:id="28"/>
+      <w:bookmarkEnd w:id="29"/>
     </w:p>
     <w:p>
       <w:pPr>
@@ -5924,11 +5625,11 @@
       <w:pPr>
         <w:pStyle w:val="Ttulo1"/>
       </w:pPr>
-      <w:bookmarkStart w:id="29" w:name="_Toc207525662"/>
+      <w:bookmarkStart w:id="30" w:name="_Toc240469266"/>
       <w:r>
         <w:t>Entrenamiento y Recursos</w:t>
       </w:r>
-      <w:bookmarkEnd w:id="29"/>
+      <w:bookmarkEnd w:id="30"/>
     </w:p>
     <w:p>
       <w:pPr>
@@ -5965,10 +5666,10 @@
       </w:pPr>
     </w:p>
     <w:sectPr>
-      <w:headerReference w:type="default" r:id="rId12"/>
-      <w:footerReference w:type="default" r:id="rId13"/>
-      <w:headerReference w:type="first" r:id="rId14"/>
-      <w:footerReference w:type="first" r:id="rId15"/>
+      <w:headerReference w:type="default" r:id="rId10"/>
+      <w:footerReference w:type="default" r:id="rId11"/>
+      <w:headerReference w:type="first" r:id="rId12"/>
+      <w:footerReference w:type="first" r:id="rId13"/>
       <w:pgSz w:w="12240" w:h="15840" w:code="1"/>
       <w:pgMar w:top="1440" w:right="1440" w:bottom="1440" w:left="1440" w:header="720" w:footer="720" w:gutter="0"/>
       <w:cols w:space="720"/>
@@ -6160,7 +5861,7 @@
               <w:rStyle w:val="Nmerodepgina"/>
               <w:noProof/>
             </w:rPr>
-            <w:t>9</w:t>
+            <w:t>2</w:t>
           </w:r>
           <w:r>
             <w:rPr>
@@ -6363,7 +6064,13 @@
             <w:t>Versión</w:t>
           </w:r>
           <w:r>
-            <w:t>:           &lt;1.0&gt;</w:t>
+            <w:t>:           &lt;</w:t>
+          </w:r>
+          <w:r>
+            <w:t>1.4</w:t>
+          </w:r>
+          <w:r>
+            <w:t>&gt;</w:t>
           </w:r>
         </w:p>
       </w:tc>
@@ -6422,26 +6129,7 @@
             <w:rPr>
               <w:lang w:val="es-AR"/>
             </w:rPr>
-            <w:t>&lt;identificador</w:t>
-          </w:r>
-          <w:r>
-            <w:t xml:space="preserve"> </w:t>
-          </w:r>
-          <w:smartTag w:uri="urn:schemas-microsoft-com:office:smarttags" w:element="place">
-            <w:smartTag w:uri="urn:schemas-microsoft-com:office:smarttags" w:element="State">
-              <w:r>
-                <w:t>del</w:t>
-              </w:r>
-            </w:smartTag>
-          </w:smartTag>
-          <w:r>
-            <w:rPr>
-              <w:lang w:val="es-AR"/>
-            </w:rPr>
-            <w:t xml:space="preserve"> documento</w:t>
-          </w:r>
-          <w:r>
-            <w:t xml:space="preserve"> &gt;</w:t>
+            <w:t>HCLPGR</w:t>
           </w:r>
         </w:p>
       </w:tc>
@@ -9600,6 +9288,9 @@
     <w:lsdException w:name="heading 7" w:qFormat="1"/>
     <w:lsdException w:name="heading 8" w:qFormat="1"/>
     <w:lsdException w:name="heading 9" w:qFormat="1"/>
+    <w:lsdException w:name="toc 1" w:uiPriority="39"/>
+    <w:lsdException w:name="toc 2" w:uiPriority="39"/>
+    <w:lsdException w:name="toc 3" w:uiPriority="39"/>
     <w:lsdException w:name="caption" w:semiHidden="1" w:unhideWhenUsed="1" w:qFormat="1"/>
     <w:lsdException w:name="Title" w:qFormat="1"/>
     <w:lsdException w:name="Subtitle" w:qFormat="1"/>
@@ -9984,7 +9675,7 @@
     <w:name w:val="toc 1"/>
     <w:basedOn w:val="Normal"/>
     <w:next w:val="Normal"/>
-    <w:semiHidden/>
+    <w:uiPriority w:val="39"/>
     <w:rsid w:val="00B8790B"/>
     <w:pPr>
       <w:tabs>
@@ -9998,7 +9689,7 @@
     <w:name w:val="toc 2"/>
     <w:basedOn w:val="Normal"/>
     <w:next w:val="Normal"/>
-    <w:semiHidden/>
+    <w:uiPriority w:val="39"/>
     <w:rsid w:val="00B8790B"/>
     <w:pPr>
       <w:tabs>
@@ -10011,7 +9702,7 @@
     <w:name w:val="toc 3"/>
     <w:basedOn w:val="Normal"/>
     <w:next w:val="Normal"/>
-    <w:semiHidden/>
+    <w:uiPriority w:val="39"/>
     <w:rsid w:val="00B8790B"/>
     <w:pPr>
       <w:tabs>
@@ -10724,7 +10415,7 @@
 </file>
 
 <file path=customXml/itemProps1.xml><?xml version="1.0" encoding="utf-8"?>
-<ds:datastoreItem xmlns:ds="http://schemas.openxmlformats.org/officeDocument/2006/customXml" ds:itemID="{00EA397A-FD37-4B99-A57D-AABF01CE5A22}">
+<ds:datastoreItem xmlns:ds="http://schemas.openxmlformats.org/officeDocument/2006/customXml" ds:itemID="{23A85119-42F6-46D8-860F-82F99578E1AA}">
   <ds:schemaRefs>
     <ds:schemaRef ds:uri="http://schemas.openxmlformats.org/officeDocument/2006/bibliography"/>
   </ds:schemaRefs>

</xml_diff>